<commit_message>
Parte 1 y 2
</commit_message>
<xml_diff>
--- a/Practica-2/DSC-P2.docx
+++ b/Practica-2/DSC-P2.docx
@@ -756,7 +756,27 @@
         <w:rPr>
           <w:lang w:val="es-ES_tradnl"/>
         </w:rPr>
-        <w:t>empleamos el siguiente comando:</w:t>
+        <w:t>empleamos el siguiente comando</w:t>
+      </w:r>
+      <w:r>
+        <w:rPr>
+          <w:lang w:val="es-ES_tradnl"/>
+        </w:rPr>
+        <w:t xml:space="preserve">, para crear la versión </w:t>
+      </w:r>
+      <w:r>
+        <w:rPr>
+          <w:b/>
+          <w:bCs/>
+          <w:lang w:val="es-ES_tradnl"/>
+        </w:rPr>
+        <w:t>v0</w:t>
+      </w:r>
+      <w:r>
+        <w:rPr>
+          <w:lang w:val="es-ES_tradnl"/>
+        </w:rPr>
+        <w:t xml:space="preserve"> de la imagen</w:t>
       </w:r>
     </w:p>
     <w:p>
@@ -1550,7 +1570,19 @@
         <w:rPr>
           <w:lang w:val="es-ES_tradnl"/>
         </w:rPr>
-        <w:t>Podemos comprobar si los servicios se han arrancado correctamente con el siguiente comando:</w:t>
+        <w:t>Podemos comprobar si los servicios</w:t>
+      </w:r>
+      <w:r>
+        <w:rPr>
+          <w:lang w:val="es-ES_tradnl"/>
+        </w:rPr>
+        <w:t xml:space="preserve"> </w:t>
+      </w:r>
+      <w:r>
+        <w:rPr>
+          <w:lang w:val="es-ES_tradnl"/>
+        </w:rPr>
+        <w:t>han arrancado correctamente con el siguiente comando:</w:t>
       </w:r>
     </w:p>
     <w:p>
@@ -1626,7 +1658,19 @@
         <w:rPr>
           <w:lang w:val="es-ES_tradnl"/>
         </w:rPr>
-        <w:t>Al ejecutarlo tras seguir los pasos anteriores obtengo:</w:t>
+        <w:t xml:space="preserve">Al ejecutarlo tras seguir los pasos anteriores </w:t>
+      </w:r>
+      <w:r>
+        <w:rPr>
+          <w:lang w:val="es-ES_tradnl"/>
+        </w:rPr>
+        <w:t>obtenemos</w:t>
+      </w:r>
+      <w:r>
+        <w:rPr>
+          <w:lang w:val="es-ES_tradnl"/>
+        </w:rPr>
+        <w:t>:</w:t>
       </w:r>
     </w:p>
     <w:p>
@@ -1702,13 +1746,73 @@
         <w:rPr>
           <w:lang w:val="es-ES_tradnl"/>
         </w:rPr>
-        <w:t xml:space="preserve">Para comprobar que todo funciona como debe añadiremos varios datos </w:t>
-      </w:r>
-      <w:r>
-        <w:rPr>
-          <w:lang w:val="es-ES_tradnl"/>
-        </w:rPr>
-        <w:t>y veremos cómo los podemos visualizar desde Grafana. De esta manera probaremos que nuestra API funciona correctamente conectándose a Redis y almacenando las mediciones y que Grafana también lo hace conectándose a Redis y leyendo los datos guardados:</w:t>
+        <w:t xml:space="preserve">Para comprobar que todo funciona como debe </w:t>
+      </w:r>
+      <w:r>
+        <w:rPr>
+          <w:lang w:val="es-ES_tradnl"/>
+        </w:rPr>
+        <w:t>añadimos</w:t>
+      </w:r>
+      <w:r>
+        <w:rPr>
+          <w:lang w:val="es-ES_tradnl"/>
+        </w:rPr>
+        <w:t xml:space="preserve"> varios datos </w:t>
+      </w:r>
+      <w:r>
+        <w:rPr>
+          <w:lang w:val="es-ES_tradnl"/>
+        </w:rPr>
+        <w:t xml:space="preserve">y </w:t>
+      </w:r>
+      <w:r>
+        <w:rPr>
+          <w:lang w:val="es-ES_tradnl"/>
+        </w:rPr>
+        <w:t xml:space="preserve">los visualizamos </w:t>
+      </w:r>
+      <w:r>
+        <w:rPr>
+          <w:lang w:val="es-ES_tradnl"/>
+        </w:rPr>
+        <w:t xml:space="preserve">desde Grafana. De esta manera probaremos </w:t>
+      </w:r>
+      <w:r>
+        <w:rPr>
+          <w:lang w:val="es-ES_tradnl"/>
+        </w:rPr>
+        <w:t xml:space="preserve">tanto </w:t>
+      </w:r>
+      <w:r>
+        <w:rPr>
+          <w:lang w:val="es-ES_tradnl"/>
+        </w:rPr>
+        <w:t xml:space="preserve">que nuestra API funciona correctamente conectándose a Redis y almacenando las mediciones </w:t>
+      </w:r>
+      <w:r>
+        <w:rPr>
+          <w:lang w:val="es-ES_tradnl"/>
+        </w:rPr>
+        <w:t xml:space="preserve">como </w:t>
+      </w:r>
+      <w:r>
+        <w:rPr>
+          <w:lang w:val="es-ES_tradnl"/>
+        </w:rPr>
+        <w:t xml:space="preserve">que Grafana también lo hace conectándose a Redis y leyendo los datos </w:t>
+      </w:r>
+      <w:r>
+        <w:rPr>
+          <w:lang w:val="es-ES_tradnl"/>
+        </w:rPr>
+        <w:t>allí guardados</w:t>
+      </w:r>
+      <w:r>
+        <w:rPr>
+          <w:lang w:val="es-ES_tradnl"/>
+        </w:rPr>
+        <w:t>:</w:t>
       </w:r>
     </w:p>
     <w:p>
@@ -2141,14 +2245,660 @@
     </w:p>
     <w:p>
       <w:pPr>
+        <w:jc w:val="both"/>
+        <w:rPr>
+          <w:lang w:val="es-ES_tradnl"/>
+        </w:rPr>
+      </w:pPr>
+      <w:r>
+        <w:rPr>
+          <w:lang w:val="es-ES_tradnl"/>
+        </w:rPr>
+        <w:t xml:space="preserve">Una vez probado el </w:t>
+      </w:r>
+      <w:r>
+        <w:rPr>
+          <w:lang w:val="es-ES_tradnl"/>
+        </w:rPr>
+        <w:t xml:space="preserve">código debemos construir una nueva versión de la imagen que contenga los cambios efectuados en el código y que además incluya el modelo y el </w:t>
+      </w:r>
+      <w:proofErr w:type="spellStart"/>
+      <w:proofErr w:type="gramStart"/>
+      <w:r>
+        <w:rPr>
+          <w:lang w:val="es-ES_tradnl"/>
+        </w:rPr>
+        <w:t>config.json</w:t>
+      </w:r>
+      <w:proofErr w:type="spellEnd"/>
+      <w:proofErr w:type="gramEnd"/>
+      <w:r>
+        <w:rPr>
+          <w:lang w:val="es-ES_tradnl"/>
+        </w:rPr>
+        <w:t xml:space="preserve">. Actualizamos el </w:t>
+      </w:r>
+      <w:proofErr w:type="spellStart"/>
+      <w:r>
+        <w:rPr>
+          <w:lang w:val="es-ES_tradnl"/>
+        </w:rPr>
+        <w:t>Dockerfile</w:t>
+      </w:r>
+      <w:proofErr w:type="spellEnd"/>
+      <w:r>
+        <w:rPr>
+          <w:lang w:val="es-ES_tradnl"/>
+        </w:rPr>
+        <w:t xml:space="preserve"> y subimos una nueva imagen a Docker Hub, que etiquetaremos como v1. Además</w:t>
+      </w:r>
+      <w:r>
+        <w:rPr>
+          <w:lang w:val="es-ES_tradnl"/>
+        </w:rPr>
+        <w:t>,</w:t>
+      </w:r>
+      <w:r>
+        <w:rPr>
+          <w:lang w:val="es-ES_tradnl"/>
+        </w:rPr>
+        <w:t xml:space="preserve"> actualizamos la etiqueta </w:t>
+      </w:r>
+      <w:proofErr w:type="spellStart"/>
+      <w:r>
+        <w:rPr>
+          <w:lang w:val="es-ES_tradnl"/>
+        </w:rPr>
+        <w:t>latest</w:t>
+      </w:r>
+      <w:proofErr w:type="spellEnd"/>
+      <w:r>
+        <w:rPr>
+          <w:lang w:val="es-ES_tradnl"/>
+        </w:rPr>
+        <w:t xml:space="preserve"> para que ahora apunte a la nueva versión:</w:t>
+      </w:r>
+    </w:p>
+    <w:p>
+      <w:pPr>
+        <w:autoSpaceDE w:val="0"/>
+        <w:autoSpaceDN w:val="0"/>
+        <w:adjustRightInd w:val="0"/>
+        <w:spacing w:after="0" w:line="240" w:lineRule="auto"/>
+        <w:rPr>
+          <w:rFonts w:ascii="System Font" w:hAnsi="System Font" w:cs="System Font"/>
+          <w:kern w:val="0"/>
+          <w:lang w:val="es-ES_tradnl"/>
+        </w:rPr>
+      </w:pPr>
+      <w:proofErr w:type="spellStart"/>
+      <w:r>
+        <w:rPr>
+          <w:rFonts w:ascii="System Font" w:hAnsi="System Font" w:cs="System Font"/>
+          <w:kern w:val="0"/>
+          <w:lang w:val="es-ES_tradnl"/>
+        </w:rPr>
+        <w:t>docker</w:t>
+      </w:r>
+      <w:proofErr w:type="spellEnd"/>
+      <w:r>
+        <w:rPr>
+          <w:rFonts w:ascii="System Font" w:hAnsi="System Font" w:cs="System Font"/>
+          <w:kern w:val="0"/>
+          <w:lang w:val="es-ES_tradnl"/>
+        </w:rPr>
+        <w:t xml:space="preserve"> </w:t>
+      </w:r>
+      <w:proofErr w:type="spellStart"/>
+      <w:r>
+        <w:rPr>
+          <w:rFonts w:ascii="System Font" w:hAnsi="System Font" w:cs="System Font"/>
+          <w:kern w:val="0"/>
+          <w:lang w:val="es-ES_tradnl"/>
+        </w:rPr>
+        <w:t>buildx</w:t>
+      </w:r>
+      <w:proofErr w:type="spellEnd"/>
+      <w:r>
+        <w:rPr>
+          <w:rFonts w:ascii="System Font" w:hAnsi="System Font" w:cs="System Font"/>
+          <w:kern w:val="0"/>
+          <w:lang w:val="es-ES_tradnl"/>
+        </w:rPr>
+        <w:t xml:space="preserve"> </w:t>
+      </w:r>
+      <w:proofErr w:type="spellStart"/>
+      <w:r>
+        <w:rPr>
+          <w:rFonts w:ascii="System Font" w:hAnsi="System Font" w:cs="System Font"/>
+          <w:kern w:val="0"/>
+          <w:lang w:val="es-ES_tradnl"/>
+        </w:rPr>
+        <w:t>build</w:t>
+      </w:r>
+      <w:proofErr w:type="spellEnd"/>
+      <w:r>
+        <w:rPr>
+          <w:rFonts w:ascii="System Font" w:hAnsi="System Font" w:cs="System Font"/>
+          <w:kern w:val="0"/>
+          <w:lang w:val="es-ES_tradnl"/>
+        </w:rPr>
+        <w:t xml:space="preserve"> \</w:t>
+      </w:r>
+    </w:p>
+    <w:p>
+      <w:pPr>
+        <w:autoSpaceDE w:val="0"/>
+        <w:autoSpaceDN w:val="0"/>
+        <w:adjustRightInd w:val="0"/>
+        <w:spacing w:after="0" w:line="240" w:lineRule="auto"/>
+        <w:rPr>
+          <w:rFonts w:ascii="System Font" w:hAnsi="System Font" w:cs="System Font"/>
+          <w:kern w:val="0"/>
+          <w:lang w:val="es-ES_tradnl"/>
+        </w:rPr>
+      </w:pPr>
+      <w:r>
+        <w:rPr>
+          <w:rFonts w:ascii="System Font" w:hAnsi="System Font" w:cs="System Font"/>
+          <w:kern w:val="0"/>
+          <w:lang w:val="es-ES_tradnl"/>
+        </w:rPr>
+        <w:t xml:space="preserve">  --</w:t>
+      </w:r>
+      <w:proofErr w:type="spellStart"/>
+      <w:r>
+        <w:rPr>
+          <w:rFonts w:ascii="System Font" w:hAnsi="System Font" w:cs="System Font"/>
+          <w:kern w:val="0"/>
+          <w:lang w:val="es-ES_tradnl"/>
+        </w:rPr>
+        <w:t>platform</w:t>
+      </w:r>
+      <w:proofErr w:type="spellEnd"/>
+      <w:r>
+        <w:rPr>
+          <w:rFonts w:ascii="System Font" w:hAnsi="System Font" w:cs="System Font"/>
+          <w:kern w:val="0"/>
+          <w:lang w:val="es-ES_tradnl"/>
+        </w:rPr>
+        <w:t xml:space="preserve"> </w:t>
+      </w:r>
+      <w:proofErr w:type="spellStart"/>
+      <w:r>
+        <w:rPr>
+          <w:rFonts w:ascii="System Font" w:hAnsi="System Font" w:cs="System Font"/>
+          <w:kern w:val="0"/>
+          <w:lang w:val="es-ES_tradnl"/>
+        </w:rPr>
+        <w:t>linux</w:t>
+      </w:r>
+      <w:proofErr w:type="spellEnd"/>
+      <w:r>
+        <w:rPr>
+          <w:rFonts w:ascii="System Font" w:hAnsi="System Font" w:cs="System Font"/>
+          <w:kern w:val="0"/>
+          <w:lang w:val="es-ES_tradnl"/>
+        </w:rPr>
+        <w:t>/amd</w:t>
+      </w:r>
+      <w:proofErr w:type="gramStart"/>
+      <w:r>
+        <w:rPr>
+          <w:rFonts w:ascii="System Font" w:hAnsi="System Font" w:cs="System Font"/>
+          <w:kern w:val="0"/>
+          <w:lang w:val="es-ES_tradnl"/>
+        </w:rPr>
+        <w:t>64,linux</w:t>
+      </w:r>
+      <w:proofErr w:type="gramEnd"/>
+      <w:r>
+        <w:rPr>
+          <w:rFonts w:ascii="System Font" w:hAnsi="System Font" w:cs="System Font"/>
+          <w:kern w:val="0"/>
+          <w:lang w:val="es-ES_tradnl"/>
+        </w:rPr>
+        <w:t>/arm64 \</w:t>
+      </w:r>
+    </w:p>
+    <w:p>
+      <w:pPr>
+        <w:autoSpaceDE w:val="0"/>
+        <w:autoSpaceDN w:val="0"/>
+        <w:adjustRightInd w:val="0"/>
+        <w:spacing w:after="0" w:line="240" w:lineRule="auto"/>
+        <w:rPr>
+          <w:rFonts w:ascii="System Font" w:hAnsi="System Font" w:cs="System Font"/>
+          <w:kern w:val="0"/>
+          <w:lang w:val="es-ES_tradnl"/>
+        </w:rPr>
+      </w:pPr>
+      <w:r>
+        <w:rPr>
+          <w:rFonts w:ascii="System Font" w:hAnsi="System Font" w:cs="System Font"/>
+          <w:kern w:val="0"/>
+          <w:lang w:val="es-ES_tradnl"/>
+        </w:rPr>
+        <w:t xml:space="preserve">  -t </w:t>
+      </w:r>
+      <w:proofErr w:type="spellStart"/>
+      <w:r>
+        <w:rPr>
+          <w:rFonts w:ascii="System Font" w:hAnsi="System Font" w:cs="System Font"/>
+          <w:kern w:val="0"/>
+          <w:lang w:val="es-ES_tradnl"/>
+        </w:rPr>
+        <w:t>jalcausa</w:t>
+      </w:r>
+      <w:proofErr w:type="spellEnd"/>
+      <w:r>
+        <w:rPr>
+          <w:rFonts w:ascii="System Font" w:hAnsi="System Font" w:cs="System Font"/>
+          <w:kern w:val="0"/>
+          <w:lang w:val="es-ES_tradnl"/>
+        </w:rPr>
+        <w:t>/dsc-p2-</w:t>
+      </w:r>
+      <w:proofErr w:type="gramStart"/>
+      <w:r>
+        <w:rPr>
+          <w:rFonts w:ascii="System Font" w:hAnsi="System Font" w:cs="System Font"/>
+          <w:kern w:val="0"/>
+          <w:lang w:val="es-ES_tradnl"/>
+        </w:rPr>
+        <w:t>api:v</w:t>
+      </w:r>
+      <w:proofErr w:type="gramEnd"/>
+      <w:r>
+        <w:rPr>
+          <w:rFonts w:ascii="System Font" w:hAnsi="System Font" w:cs="System Font"/>
+          <w:kern w:val="0"/>
+          <w:lang w:val="es-ES_tradnl"/>
+        </w:rPr>
+        <w:t>1</w:t>
+      </w:r>
+      <w:r>
+        <w:rPr>
+          <w:rFonts w:ascii="System Font" w:hAnsi="System Font" w:cs="System Font"/>
+          <w:kern w:val="0"/>
+          <w:lang w:val="es-ES_tradnl"/>
+        </w:rPr>
+        <w:t xml:space="preserve"> \</w:t>
+      </w:r>
+    </w:p>
+    <w:p>
+      <w:pPr>
+        <w:autoSpaceDE w:val="0"/>
+        <w:autoSpaceDN w:val="0"/>
+        <w:adjustRightInd w:val="0"/>
+        <w:spacing w:after="0" w:line="240" w:lineRule="auto"/>
+        <w:rPr>
+          <w:rFonts w:ascii="System Font" w:hAnsi="System Font" w:cs="System Font"/>
+          <w:kern w:val="0"/>
+          <w:lang w:val="es-ES_tradnl"/>
+        </w:rPr>
+      </w:pPr>
+      <w:r>
+        <w:rPr>
+          <w:rFonts w:ascii="System Font" w:hAnsi="System Font" w:cs="System Font"/>
+          <w:kern w:val="0"/>
+          <w:lang w:val="es-ES_tradnl"/>
+        </w:rPr>
+        <w:t xml:space="preserve">  -t </w:t>
+      </w:r>
+      <w:proofErr w:type="spellStart"/>
+      <w:r>
+        <w:rPr>
+          <w:rFonts w:ascii="System Font" w:hAnsi="System Font" w:cs="System Font"/>
+          <w:kern w:val="0"/>
+          <w:lang w:val="es-ES_tradnl"/>
+        </w:rPr>
+        <w:t>jalcausa</w:t>
+      </w:r>
+      <w:proofErr w:type="spellEnd"/>
+      <w:r>
+        <w:rPr>
+          <w:rFonts w:ascii="System Font" w:hAnsi="System Font" w:cs="System Font"/>
+          <w:kern w:val="0"/>
+          <w:lang w:val="es-ES_tradnl"/>
+        </w:rPr>
+        <w:t>/dsc-p2-</w:t>
+      </w:r>
+      <w:proofErr w:type="gramStart"/>
+      <w:r>
+        <w:rPr>
+          <w:rFonts w:ascii="System Font" w:hAnsi="System Font" w:cs="System Font"/>
+          <w:kern w:val="0"/>
+          <w:lang w:val="es-ES_tradnl"/>
+        </w:rPr>
+        <w:t>api:latest</w:t>
+      </w:r>
+      <w:proofErr w:type="gramEnd"/>
+      <w:r>
+        <w:rPr>
+          <w:rFonts w:ascii="System Font" w:hAnsi="System Font" w:cs="System Font"/>
+          <w:kern w:val="0"/>
+          <w:lang w:val="es-ES_tradnl"/>
+        </w:rPr>
+        <w:t xml:space="preserve"> \</w:t>
+      </w:r>
+    </w:p>
+    <w:p>
+      <w:pPr>
+        <w:autoSpaceDE w:val="0"/>
+        <w:autoSpaceDN w:val="0"/>
+        <w:adjustRightInd w:val="0"/>
+        <w:spacing w:after="0" w:line="240" w:lineRule="auto"/>
+        <w:rPr>
+          <w:rFonts w:ascii="System Font" w:hAnsi="System Font" w:cs="System Font"/>
+          <w:kern w:val="0"/>
+          <w:lang w:val="es-ES_tradnl"/>
+        </w:rPr>
+      </w:pPr>
+      <w:r>
+        <w:rPr>
+          <w:rFonts w:ascii="System Font" w:hAnsi="System Font" w:cs="System Font"/>
+          <w:kern w:val="0"/>
+          <w:lang w:val="es-ES_tradnl"/>
+        </w:rPr>
+        <w:t xml:space="preserve">  --</w:t>
+      </w:r>
+      <w:proofErr w:type="spellStart"/>
+      <w:r>
+        <w:rPr>
+          <w:rFonts w:ascii="System Font" w:hAnsi="System Font" w:cs="System Font"/>
+          <w:kern w:val="0"/>
+          <w:lang w:val="es-ES_tradnl"/>
+        </w:rPr>
+        <w:t>push</w:t>
+      </w:r>
+      <w:proofErr w:type="spellEnd"/>
+      <w:r>
+        <w:rPr>
+          <w:rFonts w:ascii="System Font" w:hAnsi="System Font" w:cs="System Font"/>
+          <w:kern w:val="0"/>
+          <w:lang w:val="es-ES_tradnl"/>
+        </w:rPr>
+        <w:t xml:space="preserve"> \</w:t>
+      </w:r>
+    </w:p>
+    <w:p>
+      <w:pPr>
+        <w:autoSpaceDE w:val="0"/>
+        <w:autoSpaceDN w:val="0"/>
+        <w:adjustRightInd w:val="0"/>
+        <w:spacing w:after="0" w:line="240" w:lineRule="auto"/>
+        <w:rPr>
+          <w:rFonts w:ascii="AppleSystemUIFont" w:hAnsi="AppleSystemUIFont" w:cs="AppleSystemUIFont"/>
+          <w:kern w:val="0"/>
+          <w:sz w:val="39"/>
+          <w:szCs w:val="39"/>
+          <w:lang w:val="es-ES_tradnl"/>
+        </w:rPr>
+      </w:pPr>
+      <w:r>
+        <w:rPr>
+          <w:rFonts w:ascii="System Font" w:hAnsi="System Font" w:cs="System Font"/>
+          <w:kern w:val="0"/>
+          <w:lang w:val="es-ES_tradnl"/>
+        </w:rPr>
+        <w:t xml:space="preserve">  .</w:t>
+      </w:r>
+    </w:p>
+    <w:p>
+      <w:pPr>
+        <w:jc w:val="both"/>
+        <w:rPr>
+          <w:lang w:val="es-ES_tradnl"/>
+        </w:rPr>
+      </w:pPr>
+    </w:p>
+    <w:p>
+      <w:pPr>
+        <w:jc w:val="both"/>
+        <w:rPr>
+          <w:lang w:val="es-ES_tradnl"/>
+        </w:rPr>
+      </w:pPr>
+      <w:r>
+        <w:rPr>
+          <w:lang w:val="es-ES_tradnl"/>
+        </w:rPr>
+        <w:t>Una vez subida la nueva versión de la imagen a Docker Hub podemos probar de nuevo nuestro stack, que en este caso no tenemos que modificar, ya que en el docker-compose.yml ya hemos indicado que se baje de Docker Hub la última versión disponible de la imagen, por lo que usará la nueva.</w:t>
+      </w:r>
+    </w:p>
+    <w:p>
+      <w:pPr>
+        <w:jc w:val="both"/>
+        <w:rPr>
+          <w:lang w:val="es-ES_tradnl"/>
+        </w:rPr>
+      </w:pPr>
+      <w:r>
+        <w:rPr>
+          <w:lang w:val="es-ES_tradnl"/>
+        </w:rPr>
+        <w:t>Para poder probar la detección de anomalías necesitamos al menos 20 mediciones. Si hay menos obtenemos esta respuesta:</w:t>
+      </w:r>
+    </w:p>
+    <w:p>
+      <w:pPr>
         <w:jc w:val="center"/>
         <w:rPr>
           <w:lang w:val="es-ES_tradnl"/>
         </w:rPr>
       </w:pPr>
+      <w:r>
+        <w:rPr>
+          <w:lang w:val="es-ES_tradnl"/>
+        </w:rPr>
+        <w:drawing>
+          <wp:inline distT="0" distB="0" distL="0" distR="0" wp14:anchorId="70659384" wp14:editId="3106DDF1">
+            <wp:extent cx="5092700" cy="876300"/>
+            <wp:effectExtent l="0" t="0" r="0" b="0"/>
+            <wp:docPr id="176754859" name="Imagen 1" descr="Forma&#10;&#10;El contenido generado por IA puede ser incorrecto."/>
+            <wp:cNvGraphicFramePr>
+              <a:graphicFrameLocks xmlns:a="http://schemas.openxmlformats.org/drawingml/2006/main" noChangeAspect="1"/>
+            </wp:cNvGraphicFramePr>
+            <a:graphic xmlns:a="http://schemas.openxmlformats.org/drawingml/2006/main">
+              <a:graphicData uri="http://schemas.openxmlformats.org/drawingml/2006/picture">
+                <pic:pic xmlns:pic="http://schemas.openxmlformats.org/drawingml/2006/picture">
+                  <pic:nvPicPr>
+                    <pic:cNvPr id="176754859" name="Imagen 1" descr="Forma&#10;&#10;El contenido generado por IA puede ser incorrecto."/>
+                    <pic:cNvPicPr/>
+                  </pic:nvPicPr>
+                  <pic:blipFill>
+                    <a:blip r:embed="rId23"/>
+                    <a:stretch>
+                      <a:fillRect/>
+                    </a:stretch>
+                  </pic:blipFill>
+                  <pic:spPr>
+                    <a:xfrm>
+                      <a:off x="0" y="0"/>
+                      <a:ext cx="5092700" cy="876300"/>
+                    </a:xfrm>
+                    <a:prstGeom prst="rect">
+                      <a:avLst/>
+                    </a:prstGeom>
+                  </pic:spPr>
+                </pic:pic>
+              </a:graphicData>
+            </a:graphic>
+          </wp:inline>
+        </w:drawing>
+      </w:r>
+    </w:p>
+    <w:p>
+      <w:pPr>
+        <w:jc w:val="both"/>
+        <w:rPr>
+          <w:lang w:val="es-ES_tradnl"/>
+        </w:rPr>
+      </w:pPr>
+      <w:r>
+        <w:rPr>
+          <w:lang w:val="es-ES_tradnl"/>
+        </w:rPr>
+        <w:lastRenderedPageBreak/>
+        <w:t>Añadimos 20 mediciones aleatorias y ahora sí podemos probar la detección de anomalías.</w:t>
+      </w:r>
+    </w:p>
+    <w:p>
+      <w:pPr>
+        <w:jc w:val="both"/>
+        <w:rPr>
+          <w:lang w:val="es-ES_tradnl"/>
+        </w:rPr>
+      </w:pPr>
+      <w:r>
+        <w:rPr>
+          <w:lang w:val="es-ES_tradnl"/>
+        </w:rPr>
+        <w:t xml:space="preserve">Veamos dos ejemplos de respuesta de nuestro endpoint </w:t>
+      </w:r>
+      <w:r>
+        <w:rPr>
+          <w:i/>
+          <w:iCs/>
+          <w:lang w:val="es-ES_tradnl"/>
+        </w:rPr>
+        <w:t>/detectar</w:t>
+      </w:r>
+      <w:r>
+        <w:rPr>
+          <w:lang w:val="es-ES_tradnl"/>
+        </w:rPr>
+        <w:t>, uno en el que se detecta una anomalía y otro en el que no:</w:t>
+      </w:r>
+    </w:p>
+    <w:p>
+      <w:pPr>
+        <w:jc w:val="center"/>
+        <w:rPr>
+          <w:lang w:val="es-ES_tradnl"/>
+        </w:rPr>
+      </w:pPr>
+      <w:r>
+        <w:rPr>
+          <w:lang w:val="es-ES_tradnl"/>
+        </w:rPr>
+        <w:drawing>
+          <wp:inline distT="0" distB="0" distL="0" distR="0" wp14:anchorId="731BC421" wp14:editId="37D7CE08">
+            <wp:extent cx="2667000" cy="5829300"/>
+            <wp:effectExtent l="0" t="0" r="0" b="0"/>
+            <wp:docPr id="703542643" name="Imagen 1" descr="Texto, Aplicación, Chat o mensaje de texto&#10;&#10;El contenido generado por IA puede ser incorrecto."/>
+            <wp:cNvGraphicFramePr>
+              <a:graphicFrameLocks xmlns:a="http://schemas.openxmlformats.org/drawingml/2006/main" noChangeAspect="1"/>
+            </wp:cNvGraphicFramePr>
+            <a:graphic xmlns:a="http://schemas.openxmlformats.org/drawingml/2006/main">
+              <a:graphicData uri="http://schemas.openxmlformats.org/drawingml/2006/picture">
+                <pic:pic xmlns:pic="http://schemas.openxmlformats.org/drawingml/2006/picture">
+                  <pic:nvPicPr>
+                    <pic:cNvPr id="703542643" name="Imagen 1" descr="Texto, Aplicación, Chat o mensaje de texto&#10;&#10;El contenido generado por IA puede ser incorrecto."/>
+                    <pic:cNvPicPr/>
+                  </pic:nvPicPr>
+                  <pic:blipFill>
+                    <a:blip r:embed="rId24"/>
+                    <a:stretch>
+                      <a:fillRect/>
+                    </a:stretch>
+                  </pic:blipFill>
+                  <pic:spPr>
+                    <a:xfrm>
+                      <a:off x="0" y="0"/>
+                      <a:ext cx="2667000" cy="5829300"/>
+                    </a:xfrm>
+                    <a:prstGeom prst="rect">
+                      <a:avLst/>
+                    </a:prstGeom>
+                  </pic:spPr>
+                </pic:pic>
+              </a:graphicData>
+            </a:graphic>
+          </wp:inline>
+        </w:drawing>
+      </w:r>
+      <w:r>
+        <w:rPr>
+          <w:lang w:val="es-ES_tradnl"/>
+        </w:rPr>
+        <w:drawing>
+          <wp:inline distT="0" distB="0" distL="0" distR="0" wp14:anchorId="65530E1A" wp14:editId="2F93C8EF">
+            <wp:extent cx="2527300" cy="5830824"/>
+            <wp:effectExtent l="0" t="0" r="0" b="0"/>
+            <wp:docPr id="902686584" name="Imagen 1" descr="Pantalla de computadora con letras&#10;&#10;El contenido generado por IA puede ser incorrecto."/>
+            <wp:cNvGraphicFramePr>
+              <a:graphicFrameLocks xmlns:a="http://schemas.openxmlformats.org/drawingml/2006/main" noChangeAspect="1"/>
+            </wp:cNvGraphicFramePr>
+            <a:graphic xmlns:a="http://schemas.openxmlformats.org/drawingml/2006/main">
+              <a:graphicData uri="http://schemas.openxmlformats.org/drawingml/2006/picture">
+                <pic:pic xmlns:pic="http://schemas.openxmlformats.org/drawingml/2006/picture">
+                  <pic:nvPicPr>
+                    <pic:cNvPr id="902686584" name="Imagen 1" descr="Pantalla de computadora con letras&#10;&#10;El contenido generado por IA puede ser incorrecto."/>
+                    <pic:cNvPicPr/>
+                  </pic:nvPicPr>
+                  <pic:blipFill>
+                    <a:blip r:embed="rId25"/>
+                    <a:stretch>
+                      <a:fillRect/>
+                    </a:stretch>
+                  </pic:blipFill>
+                  <pic:spPr>
+                    <a:xfrm>
+                      <a:off x="0" y="0"/>
+                      <a:ext cx="2528592" cy="5833804"/>
+                    </a:xfrm>
+                    <a:prstGeom prst="rect">
+                      <a:avLst/>
+                    </a:prstGeom>
+                  </pic:spPr>
+                </pic:pic>
+              </a:graphicData>
+            </a:graphic>
+          </wp:inline>
+        </w:drawing>
+      </w:r>
+    </w:p>
+    <w:p>
+      <w:pPr>
+        <w:rPr>
+          <w:lang w:val="es-ES_tradnl"/>
+        </w:rPr>
+      </w:pPr>
+      <w:r>
+        <w:rPr>
+          <w:lang w:val="es-ES_tradnl"/>
+        </w:rPr>
+        <w:br w:type="page"/>
+      </w:r>
+    </w:p>
+    <w:p>
+      <w:pPr>
+        <w:pStyle w:val="Ttulo2"/>
+        <w:rPr>
+          <w:u w:val="single"/>
+          <w:lang w:val="es-ES_tradnl"/>
+        </w:rPr>
+      </w:pPr>
+      <w:r>
+        <w:rPr>
+          <w:u w:val="single"/>
+          <w:lang w:val="es-ES_tradnl"/>
+        </w:rPr>
+        <w:lastRenderedPageBreak/>
+        <w:t>3. Despliegue con Redis Sentinel</w:t>
+      </w:r>
+    </w:p>
+    <w:p>
+      <w:pPr>
+        <w:rPr>
+          <w:lang w:val="es-ES_tradnl"/>
+        </w:rPr>
+      </w:pPr>
     </w:p>
     <w:sectPr>
-      <w:headerReference w:type="default" r:id="rId23"/>
+      <w:headerReference w:type="default" r:id="rId26"/>
       <w:pgSz w:w="11906" w:h="16838"/>
       <w:pgMar w:top="1417" w:right="1701" w:bottom="1417" w:left="1701" w:header="708" w:footer="708" w:gutter="0"/>
       <w:cols w:space="708"/>

</xml_diff>